<commit_message>
add {% colspan %} tag, doc and test files
</commit_message>
<xml_diff>
--- a/tests/test_files/escape.docx
+++ b/tests/test_files/escape.docx
@@ -53,13 +53,11 @@
         </w:rPr>
       </w:pPr>
       <w:r>
-        <w:t xml:space="preserve">
-          Here is a multiple
-          <w:br/>
-          lines
-          <w:br/>
-          string
-        </w:t>
+        <w:t xml:space="preserve">Here is a multiple</w:t>
+        <w:br/>
+        <w:t>lines</w:t>
+        <w:br/>
+        <w:t>string</w:t>
       </w:r>
     </w:p>
     <w:p>

</xml_diff>

<commit_message>
Add Listing class to manage \n and \a (new paragraph) and escape text AND keep current styling
</commit_message>
<xml_diff>
--- a/tests/test_files/escape.docx
+++ b/tests/test_files/escape.docx
@@ -15,6 +15,12 @@
         </w:rPr>
         <w:t>Escaping special chars, adding newline and paragraph</w:t>
       </w:r>
+      <w:r>
+        <w:rPr>
+          <w:lang w:val="en-US"/>
+        </w:rPr>
+        <w:t>, Listing</w:t>
+      </w:r>
     </w:p>
     <w:p>
       <w:pPr>
@@ -49,15 +55,19 @@
     <w:p>
       <w:pPr>
         <w:rPr>
+          <w:b/>
+          <w:color w:val="00B0F0"/>
+          <w:sz w:val="28"/>
+          <w:szCs w:val="28"/>
           <w:lang w:val="en-US"/>
         </w:rPr>
       </w:pPr>
       <w:r>
         <w:t xml:space="preserve">Here is a multiple</w:t>
         <w:br/>
-        <w:t>lines</w:t>
+        <w:t xml:space="preserve">lines</w:t>
         <w:br/>
-        <w:t>string</w:t>
+        <w:t xml:space="preserve">string</w:t>
       </w:r>
     </w:p>
     <w:p>
@@ -76,46 +86,106 @@
       </w:r>
     </w:p>
     <w:p>
-      <w:pPr>
-        <w:rPr>
-          <w:lang w:val="en-US"/>
-        </w:rPr>
-      </w:pPr>
-    </w:p>
-    <w:p>
-      <w:pPr>
+      <w:r>
+        <w:t xml:space="preserve">NOTE: the current character styling is removed</w:t>
+      </w:r>
+    </w:p>
+    <w:p>
+      <w:pPr>
+        <w:rPr>
+          <w:lang w:val="en-US"/>
+        </w:rPr>
+      </w:pPr>
+    </w:p>
+    <w:p>
+      <w:pPr>
+        <w:rPr>
+          <w:lang w:val="en-US"/>
+        </w:rPr>
+      </w:pPr>
+      <w:r>
         <w:rPr>
           <w:b/>
           <w:color w:val="FF0000"/>
           <w:lang w:val="en-US"/>
         </w:rPr>
-      </w:pPr>
+        <w:t xml:space="preserve">DO NOT FORGET the 'r' in the double braces for </w:t>
+      </w:r>
+      <w:proofErr w:type="spellStart"/>
       <w:r>
         <w:rPr>
           <w:b/>
           <w:color w:val="FF0000"/>
           <w:lang w:val="en-US"/>
         </w:rPr>
-        <w:t xml:space="preserve">DO NOT FORGET the 'r' in the double braces for </w:t>
-      </w:r>
-      <w:proofErr w:type="spellStart"/>
+        <w:t>RichText</w:t>
+      </w:r>
+      <w:proofErr w:type="spellEnd"/>
       <w:r>
         <w:rPr>
           <w:b/>
           <w:color w:val="FF0000"/>
           <w:lang w:val="en-US"/>
         </w:rPr>
-        <w:t>RichText</w:t>
-      </w:r>
-      <w:proofErr w:type="spellEnd"/>
-      <w:r>
+        <w:t>() or R()</w:t>
+      </w:r>
+    </w:p>
+    <w:p>
+      <w:pPr>
+        <w:rPr>
+          <w:lang w:val="en-US"/>
+        </w:rPr>
+      </w:pPr>
+    </w:p>
+    <w:p>
+      <w:pPr>
+        <w:rPr>
+          <w:lang w:val="en-US"/>
+        </w:rPr>
+      </w:pPr>
+      <w:r>
+        <w:rPr>
+          <w:lang w:val="en-US"/>
+        </w:rPr>
+        <w:t>Here a listing that escapes and manages newline AND keep the current character styling :</w:t>
+      </w:r>
+    </w:p>
+    <w:p>
+      <w:pPr>
+        <w:rPr>
+          <w:rFonts w:ascii="Lucida Console" w:hAnsi="Lucida Console"/>
+          <w:b/>
+          <w:color w:val="00B0F0"/>
+          <w:lang w:val="en-US"/>
+        </w:rPr>
+      </w:pPr>
+      <w:r>
+        <w:rPr>
+          <w:rFonts w:ascii="Lucida Console" w:hAnsi="Lucida Console"/>
+          <w:b/>
+          <w:color w:val="00B0F0"/>
+          <w:highlight w:val="green"/>
+          <w:lang w:val="en-US"/>
+        </w:rPr>
+        <w:t xml:space="preserve">the listing</w:t>
+        <w:br/>
+        <w:t xml:space="preserve">with</w:t>
+        <w:br/>
+        <w:t xml:space="preserve">some</w:t>
+        <w:br/>
+        <w:t xml:space="preserve">lines</w:t>
+        <w:br/>
+        <w:t xml:space="preserve">and special chars : &lt;&gt;&amp;</w:t>
+      </w:r>
+    </w:p>
+    <w:p>
+      <w:pPr>
         <w:rPr>
           <w:b/>
           <w:color w:val="FF0000"/>
           <w:lang w:val="en-US"/>
         </w:rPr>
-        <w:t>() or R()</w:t>
-      </w:r>
+      </w:pPr>
     </w:p>
     <w:sectPr>
       <w:pgSz w:w="11906" w:h="16838"/>

</xml_diff>